<commit_message>
details pour le gameplay
</commit_message>
<xml_diff>
--- a/doc/5-CRC-Space_Conquest.docx
+++ b/doc/5-CRC-Space_Conquest.docx
@@ -22,11 +22,17 @@
             <w:tcW w:w="4948" w:type="dxa"/>
           </w:tcPr>
           <w:p>
-            <w:r>
-              <w:t>Modèle</w:t>
-            </w:r>
-          </w:p>
-          <w:p/>
+            <w:proofErr w:type="spellStart"/>
+            <w:r>
+              <w:t>Tileset</w:t>
+            </w:r>
+            <w:proofErr w:type="spellEnd"/>
+          </w:p>
+          <w:p>
+            <w:r>
+              <w:t>Arnaud</w:t>
+            </w:r>
+          </w:p>
           <w:p/>
           <w:p/>
           <w:p/>
@@ -38,14 +44,11 @@
             <w:vMerge w:val="restart"/>
           </w:tcPr>
           <w:p>
-            <w:r>
-              <w:t>-modèle</w:t>
-            </w:r>
-          </w:p>
-          <w:p>
-            <w:r>
-              <w:t>-NPC</w:t>
-            </w:r>
+            <w:proofErr w:type="spellStart"/>
+            <w:r>
+              <w:t>Map</w:t>
+            </w:r>
+            <w:proofErr w:type="spellEnd"/>
           </w:p>
         </w:tc>
       </w:tr>
@@ -61,8 +64,6 @@
             <w:r>
               <w:t xml:space="preserve"> </w:t>
             </w:r>
-            <w:bookmarkStart w:id="0" w:name="_GoBack"/>
-            <w:bookmarkEnd w:id="0"/>
           </w:p>
           <w:tbl>
             <w:tblPr>
@@ -103,6 +104,224 @@
                       <w:szCs w:val="22"/>
                     </w:rPr>
                   </w:pPr>
+                  <w:r>
+                    <w:rPr>
+                      <w:rFonts w:ascii="Calibri" w:hAnsi="Calibri"/>
+                      <w:color w:val="000000"/>
+                      <w:sz w:val="22"/>
+                      <w:szCs w:val="22"/>
+                    </w:rPr>
+                    <w:t>Variables :</w:t>
+                  </w:r>
+                </w:p>
+                <w:p>
+                  <w:pPr>
+                    <w:rPr>
+                      <w:rFonts w:ascii="Calibri" w:hAnsi="Calibri"/>
+                      <w:color w:val="000000"/>
+                      <w:sz w:val="22"/>
+                      <w:szCs w:val="22"/>
+                    </w:rPr>
+                  </w:pPr>
+                  <w:r>
+                    <w:rPr>
+                      <w:rFonts w:ascii="Calibri" w:hAnsi="Calibri"/>
+                      <w:color w:val="000000"/>
+                      <w:sz w:val="22"/>
+                      <w:szCs w:val="22"/>
+                    </w:rPr>
+                    <w:t>-</w:t>
+                  </w:r>
+                  <w:proofErr w:type="spellStart"/>
+                  <w:r>
+                    <w:rPr>
+                      <w:rFonts w:ascii="Calibri" w:hAnsi="Calibri"/>
+                      <w:color w:val="000000"/>
+                      <w:sz w:val="22"/>
+                      <w:szCs w:val="22"/>
+                    </w:rPr>
+                    <w:t>TilesetImage</w:t>
+                  </w:r>
+                  <w:proofErr w:type="spellEnd"/>
+                </w:p>
+                <w:p>
+                  <w:pPr>
+                    <w:rPr>
+                      <w:rFonts w:ascii="Calibri" w:hAnsi="Calibri"/>
+                      <w:color w:val="000000"/>
+                      <w:sz w:val="22"/>
+                      <w:szCs w:val="22"/>
+                    </w:rPr>
+                  </w:pPr>
+                  <w:r>
+                    <w:rPr>
+                      <w:rFonts w:ascii="Calibri" w:hAnsi="Calibri"/>
+                      <w:color w:val="000000"/>
+                      <w:sz w:val="22"/>
+                      <w:szCs w:val="22"/>
+                    </w:rPr>
+                    <w:t>-</w:t>
+                  </w:r>
+                  <w:proofErr w:type="spellStart"/>
+                  <w:r>
+                    <w:rPr>
+                      <w:rFonts w:ascii="Calibri" w:hAnsi="Calibri"/>
+                      <w:color w:val="000000"/>
+                      <w:sz w:val="22"/>
+                      <w:szCs w:val="22"/>
+                    </w:rPr>
+                    <w:t>Tilewidth</w:t>
+                  </w:r>
+                  <w:proofErr w:type="spellEnd"/>
+                </w:p>
+                <w:p>
+                  <w:pPr>
+                    <w:rPr>
+                      <w:rFonts w:ascii="Calibri" w:hAnsi="Calibri"/>
+                      <w:color w:val="000000"/>
+                      <w:sz w:val="22"/>
+                      <w:szCs w:val="22"/>
+                    </w:rPr>
+                  </w:pPr>
+                  <w:r>
+                    <w:rPr>
+                      <w:rFonts w:ascii="Calibri" w:hAnsi="Calibri"/>
+                      <w:color w:val="000000"/>
+                      <w:sz w:val="22"/>
+                      <w:szCs w:val="22"/>
+                    </w:rPr>
+                    <w:t>-</w:t>
+                  </w:r>
+                  <w:proofErr w:type="spellStart"/>
+                  <w:r>
+                    <w:rPr>
+                      <w:rFonts w:ascii="Calibri" w:hAnsi="Calibri"/>
+                      <w:color w:val="000000"/>
+                      <w:sz w:val="22"/>
+                      <w:szCs w:val="22"/>
+                    </w:rPr>
+                    <w:t>TileHeight</w:t>
+                  </w:r>
+                  <w:proofErr w:type="spellEnd"/>
+                </w:p>
+                <w:p>
+                  <w:pPr>
+                    <w:rPr>
+                      <w:rFonts w:ascii="Calibri" w:hAnsi="Calibri"/>
+                      <w:color w:val="000000"/>
+                      <w:sz w:val="22"/>
+                      <w:szCs w:val="22"/>
+                      <w:lang w:val="en-CA"/>
+                    </w:rPr>
+                  </w:pPr>
+                  <w:r>
+                    <w:rPr>
+                      <w:rFonts w:ascii="Calibri" w:hAnsi="Calibri"/>
+                      <w:color w:val="000000"/>
+                      <w:sz w:val="22"/>
+                      <w:szCs w:val="22"/>
+                    </w:rPr>
+                    <w:t>-</w:t>
+                  </w:r>
+                  <w:proofErr w:type="spellStart"/>
+                  <w:proofErr w:type="gramStart"/>
+                  <w:r>
+                    <w:rPr>
+                      <w:rFonts w:ascii="Calibri" w:hAnsi="Calibri"/>
+                      <w:color w:val="000000"/>
+                      <w:sz w:val="22"/>
+                      <w:szCs w:val="22"/>
+                    </w:rPr>
+                    <w:t>Tileset</w:t>
+                  </w:r>
+                  <w:proofErr w:type="spellEnd"/>
+                  <w:r>
+                    <w:rPr>
+                      <w:rFonts w:ascii="Calibri" w:hAnsi="Calibri"/>
+                      <w:color w:val="000000"/>
+                      <w:sz w:val="22"/>
+                      <w:szCs w:val="22"/>
+                      <w:lang w:val="en-CA"/>
+                    </w:rPr>
+                    <w:t>(</w:t>
+                  </w:r>
+                  <w:proofErr w:type="gramEnd"/>
+                  <w:r>
+                    <w:rPr>
+                      <w:rFonts w:ascii="Calibri" w:hAnsi="Calibri"/>
+                      <w:color w:val="000000"/>
+                      <w:sz w:val="22"/>
+                      <w:szCs w:val="22"/>
+                      <w:lang w:val="en-CA"/>
+                    </w:rPr>
+                    <w:t>tableau)</w:t>
+                  </w:r>
+                </w:p>
+                <w:p>
+                  <w:pPr>
+                    <w:rPr>
+                      <w:rFonts w:ascii="Calibri" w:hAnsi="Calibri"/>
+                      <w:color w:val="000000"/>
+                      <w:sz w:val="22"/>
+                      <w:szCs w:val="22"/>
+                      <w:lang w:val="en-CA"/>
+                    </w:rPr>
+                  </w:pPr>
+                  <w:proofErr w:type="spellStart"/>
+                  <w:r>
+                    <w:rPr>
+                      <w:rFonts w:ascii="Calibri" w:hAnsi="Calibri"/>
+                      <w:color w:val="000000"/>
+                      <w:sz w:val="22"/>
+                      <w:szCs w:val="22"/>
+                      <w:lang w:val="en-CA"/>
+                    </w:rPr>
+                    <w:t>Fonction</w:t>
+                  </w:r>
+                  <w:proofErr w:type="spellEnd"/>
+                  <w:r>
+                    <w:rPr>
+                      <w:rFonts w:ascii="Calibri" w:hAnsi="Calibri"/>
+                      <w:color w:val="000000"/>
+                      <w:sz w:val="22"/>
+                      <w:szCs w:val="22"/>
+                      <w:lang w:val="en-CA"/>
+                    </w:rPr>
+                    <w:t>:</w:t>
+                  </w:r>
+                </w:p>
+                <w:p>
+                  <w:pPr>
+                    <w:rPr>
+                      <w:rFonts w:ascii="Calibri" w:hAnsi="Calibri"/>
+                      <w:color w:val="000000"/>
+                      <w:sz w:val="22"/>
+                      <w:szCs w:val="22"/>
+                      <w:lang w:val="en-CA"/>
+                    </w:rPr>
+                  </w:pPr>
+                  <w:proofErr w:type="spellStart"/>
+                  <w:r>
+                    <w:rPr>
+                      <w:rFonts w:ascii="Calibri" w:hAnsi="Calibri"/>
+                      <w:color w:val="000000"/>
+                      <w:sz w:val="22"/>
+                      <w:szCs w:val="22"/>
+                      <w:lang w:val="en-CA"/>
+                    </w:rPr>
+                    <w:t>generateTileset</w:t>
+                  </w:r>
+                  <w:proofErr w:type="spellEnd"/>
+                  <w:r>
+                    <w:rPr>
+                      <w:rFonts w:ascii="Calibri" w:hAnsi="Calibri"/>
+                      <w:color w:val="000000"/>
+                      <w:sz w:val="22"/>
+                      <w:szCs w:val="22"/>
+                      <w:lang w:val="en-CA"/>
+                    </w:rPr>
+                    <w:t>()</w:t>
+                  </w:r>
                 </w:p>
               </w:tc>
             </w:tr>
@@ -122,7 +341,6 @@
                   <w:shd w:val="clear" w:color="auto" w:fill="auto"/>
                   <w:noWrap/>
                   <w:vAlign w:val="bottom"/>
-                  <w:hideMark/>
                 </w:tcPr>
                 <w:p>
                   <w:pPr>
@@ -133,24 +351,6 @@
                       <w:szCs w:val="22"/>
                     </w:rPr>
                   </w:pPr>
-                  <w:r>
-                    <w:rPr>
-                      <w:rFonts w:ascii="Calibri" w:hAnsi="Calibri"/>
-                      <w:color w:val="000000"/>
-                      <w:sz w:val="22"/>
-                      <w:szCs w:val="22"/>
-                    </w:rPr>
-                    <w:t>-</w:t>
-                  </w:r>
-                  <w:r>
-                    <w:rPr>
-                      <w:rFonts w:ascii="Calibri" w:hAnsi="Calibri"/>
-                      <w:color w:val="000000"/>
-                      <w:sz w:val="22"/>
-                      <w:szCs w:val="22"/>
-                    </w:rPr>
-                    <w:t>Trouver une grappe</w:t>
-                  </w:r>
                 </w:p>
               </w:tc>
             </w:tr>
@@ -170,7 +370,6 @@
                   <w:shd w:val="clear" w:color="auto" w:fill="auto"/>
                   <w:noWrap/>
                   <w:vAlign w:val="bottom"/>
-                  <w:hideMark/>
                 </w:tcPr>
                 <w:p>
                   <w:pPr>
@@ -181,43 +380,6 @@
                       <w:szCs w:val="22"/>
                     </w:rPr>
                   </w:pPr>
-                  <w:r>
-                    <w:rPr>
-                      <w:rFonts w:ascii="Calibri" w:hAnsi="Calibri"/>
-                      <w:color w:val="000000"/>
-                      <w:sz w:val="22"/>
-                      <w:szCs w:val="22"/>
-                    </w:rPr>
-                    <w:t>-</w:t>
-                  </w:r>
-                  <w:r>
-                    <w:rPr>
-                      <w:rFonts w:ascii="Calibri" w:hAnsi="Calibri"/>
-                      <w:color w:val="000000"/>
-                      <w:sz w:val="22"/>
-                      <w:szCs w:val="22"/>
-                    </w:rPr>
-                    <w:t>Prépare une armada</w:t>
-                  </w:r>
-                </w:p>
-                <w:p>
-                  <w:pPr>
-                    <w:rPr>
-                      <w:rFonts w:ascii="Calibri" w:hAnsi="Calibri"/>
-                      <w:color w:val="000000"/>
-                      <w:sz w:val="22"/>
-                      <w:szCs w:val="22"/>
-                    </w:rPr>
-                  </w:pPr>
-                  <w:r>
-                    <w:rPr>
-                      <w:rFonts w:ascii="Calibri" w:hAnsi="Calibri"/>
-                      <w:color w:val="000000"/>
-                      <w:sz w:val="22"/>
-                      <w:szCs w:val="22"/>
-                    </w:rPr>
-                    <w:t>-----------------------------------------------------------------------------------------------------</w:t>
-                  </w:r>
                 </w:p>
               </w:tc>
             </w:tr>
@@ -237,7 +399,6 @@
                   <w:shd w:val="clear" w:color="auto" w:fill="auto"/>
                   <w:noWrap/>
                   <w:vAlign w:val="bottom"/>
-                  <w:hideMark/>
                 </w:tcPr>
                 <w:p>
                   <w:pPr>
@@ -248,44 +409,6 @@
                       <w:szCs w:val="22"/>
                     </w:rPr>
                   </w:pPr>
-                  <w:r>
-                    <w:rPr>
-                      <w:rFonts w:ascii="Calibri" w:hAnsi="Calibri"/>
-                      <w:color w:val="000000"/>
-                      <w:sz w:val="22"/>
-                      <w:szCs w:val="22"/>
-                    </w:rPr>
-                    <w:t>-</w:t>
-                  </w:r>
-                  <w:r>
-                    <w:rPr>
-                      <w:rFonts w:ascii="Calibri" w:hAnsi="Calibri"/>
-                      <w:color w:val="000000"/>
-                      <w:sz w:val="22"/>
-                      <w:szCs w:val="22"/>
-                    </w:rPr>
-                    <w:t xml:space="preserve">Envoie l'Armada sur la </w:t>
-                  </w:r>
-                  <w:proofErr w:type="spellStart"/>
-                  <w:r>
-                    <w:rPr>
-                      <w:rFonts w:ascii="Calibri" w:hAnsi="Calibri"/>
-                      <w:color w:val="000000"/>
-                      <w:sz w:val="22"/>
-                      <w:szCs w:val="22"/>
-                    </w:rPr>
-                    <w:t>planete</w:t>
-                  </w:r>
-                  <w:proofErr w:type="spellEnd"/>
-                  <w:r>
-                    <w:rPr>
-                      <w:rFonts w:ascii="Calibri" w:hAnsi="Calibri"/>
-                      <w:color w:val="000000"/>
-                      <w:sz w:val="22"/>
-                      <w:szCs w:val="22"/>
-                    </w:rPr>
-                    <w:t xml:space="preserve"> centrale de la grappe</w:t>
-                  </w:r>
                 </w:p>
               </w:tc>
             </w:tr>
@@ -305,7 +428,6 @@
                   <w:shd w:val="clear" w:color="auto" w:fill="auto"/>
                   <w:noWrap/>
                   <w:vAlign w:val="bottom"/>
-                  <w:hideMark/>
                 </w:tcPr>
                 <w:p>
                   <w:pPr>
@@ -316,24 +438,6 @@
                       <w:szCs w:val="22"/>
                     </w:rPr>
                   </w:pPr>
-                  <w:r>
-                    <w:rPr>
-                      <w:rFonts w:ascii="Calibri" w:hAnsi="Calibri"/>
-                      <w:color w:val="000000"/>
-                      <w:sz w:val="22"/>
-                      <w:szCs w:val="22"/>
-                    </w:rPr>
-                    <w:t>-</w:t>
-                  </w:r>
-                  <w:r>
-                    <w:rPr>
-                      <w:rFonts w:ascii="Calibri" w:hAnsi="Calibri"/>
-                      <w:color w:val="000000"/>
-                      <w:sz w:val="22"/>
-                      <w:szCs w:val="22"/>
-                    </w:rPr>
-                    <w:t>Rassemble des forces sur cette étoile</w:t>
-                  </w:r>
                 </w:p>
               </w:tc>
             </w:tr>
@@ -353,7 +457,6 @@
                   <w:shd w:val="clear" w:color="auto" w:fill="auto"/>
                   <w:noWrap/>
                   <w:vAlign w:val="bottom"/>
-                  <w:hideMark/>
                 </w:tcPr>
                 <w:p>
                   <w:pPr>
@@ -364,24 +467,6 @@
                       <w:szCs w:val="22"/>
                     </w:rPr>
                   </w:pPr>
-                  <w:r>
-                    <w:rPr>
-                      <w:rFonts w:ascii="Calibri" w:hAnsi="Calibri"/>
-                      <w:color w:val="000000"/>
-                      <w:sz w:val="22"/>
-                      <w:szCs w:val="22"/>
-                    </w:rPr>
-                    <w:t>-</w:t>
-                  </w:r>
-                  <w:r>
-                    <w:rPr>
-                      <w:rFonts w:ascii="Calibri" w:hAnsi="Calibri"/>
-                      <w:color w:val="000000"/>
-                      <w:sz w:val="22"/>
-                      <w:szCs w:val="22"/>
-                    </w:rPr>
-                    <w:t>Conquiert la grappe</w:t>
-                  </w:r>
                 </w:p>
               </w:tc>
             </w:tr>
@@ -401,7 +486,6 @@
                   <w:shd w:val="clear" w:color="auto" w:fill="auto"/>
                   <w:noWrap/>
                   <w:vAlign w:val="bottom"/>
-                  <w:hideMark/>
                 </w:tcPr>
                 <w:p>
                   <w:pPr>
@@ -412,24 +496,6 @@
                       <w:szCs w:val="22"/>
                     </w:rPr>
                   </w:pPr>
-                  <w:r>
-                    <w:rPr>
-                      <w:rFonts w:ascii="Calibri" w:hAnsi="Calibri"/>
-                      <w:color w:val="000000"/>
-                      <w:sz w:val="22"/>
-                      <w:szCs w:val="22"/>
-                    </w:rPr>
-                    <w:t>-</w:t>
-                  </w:r>
-                  <w:r>
-                    <w:rPr>
-                      <w:rFonts w:ascii="Calibri" w:hAnsi="Calibri"/>
-                      <w:color w:val="000000"/>
-                      <w:sz w:val="22"/>
-                      <w:szCs w:val="22"/>
-                    </w:rPr>
-                    <w:t>Rassemble ses forces</w:t>
-                  </w:r>
                 </w:p>
               </w:tc>
             </w:tr>
@@ -467,14 +533,13 @@
           <w:p>
             <w:proofErr w:type="spellStart"/>
             <w:r>
-              <w:t>Gubru</w:t>
+              <w:t>Tile</w:t>
             </w:r>
             <w:proofErr w:type="spellEnd"/>
           </w:p>
-          <w:p/>
-          <w:p>
-            <w:r>
-              <w:t>-Gabriel</w:t>
+          <w:p>
+            <w:r>
+              <w:t>Arnaud</w:t>
             </w:r>
           </w:p>
         </w:tc>
@@ -484,19 +549,11 @@
             <w:vMerge w:val="restart"/>
           </w:tcPr>
           <w:p>
-            <w:r>
-              <w:t>Classe Modèle</w:t>
-            </w:r>
-          </w:p>
-          <w:p>
-            <w:r>
-              <w:t>Classe Etoile</w:t>
-            </w:r>
-          </w:p>
-          <w:p>
-            <w:r>
-              <w:t>Classe Flotte</w:t>
-            </w:r>
+            <w:proofErr w:type="spellStart"/>
+            <w:r>
+              <w:t>TileSet</w:t>
+            </w:r>
+            <w:proofErr w:type="spellEnd"/>
           </w:p>
         </w:tc>
       </w:tr>
@@ -536,7 +593,6 @@
                   <w:shd w:val="clear" w:color="auto" w:fill="auto"/>
                   <w:noWrap/>
                   <w:vAlign w:val="bottom"/>
-                  <w:hideMark/>
                 </w:tcPr>
                 <w:p>
                   <w:pPr>
@@ -547,9 +603,6 @@
                       <w:szCs w:val="22"/>
                     </w:rPr>
                   </w:pPr>
-                  <w:r>
-                    <w:t>-joue leur tour</w:t>
-                  </w:r>
                 </w:p>
               </w:tc>
             </w:tr>
@@ -569,7 +622,6 @@
                   <w:shd w:val="clear" w:color="auto" w:fill="auto"/>
                   <w:noWrap/>
                   <w:vAlign w:val="bottom"/>
-                  <w:hideMark/>
                 </w:tcPr>
                 <w:p>
                   <w:pPr>
@@ -580,42 +632,6 @@
                       <w:szCs w:val="22"/>
                     </w:rPr>
                   </w:pPr>
-                  <w:r>
-                    <w:rPr>
-                      <w:rFonts w:ascii="Calibri" w:hAnsi="Calibri"/>
-                      <w:color w:val="000000"/>
-                      <w:sz w:val="22"/>
-                      <w:szCs w:val="22"/>
-                    </w:rPr>
-                    <w:t>-</w:t>
-                  </w:r>
-                  <w:r>
-                    <w:rPr>
-                      <w:rFonts w:ascii="Calibri" w:hAnsi="Calibri"/>
-                      <w:color w:val="000000"/>
-                      <w:sz w:val="22"/>
-                      <w:szCs w:val="22"/>
-                    </w:rPr>
-                    <w:t>préparer des flotte</w:t>
-                  </w:r>
-                  <w:r>
-                    <w:rPr>
-                      <w:rFonts w:ascii="Calibri" w:hAnsi="Calibri"/>
-                      <w:color w:val="000000"/>
-                      <w:sz w:val="22"/>
-                      <w:szCs w:val="22"/>
-                    </w:rPr>
-                    <w:t>s</w:t>
-                  </w:r>
-                  <w:r>
-                    <w:rPr>
-                      <w:rFonts w:ascii="Calibri" w:hAnsi="Calibri"/>
-                      <w:color w:val="000000"/>
-                      <w:sz w:val="22"/>
-                      <w:szCs w:val="22"/>
-                    </w:rPr>
-                    <w:t xml:space="preserve"> selon leur force d'attaque</w:t>
-                  </w:r>
                 </w:p>
               </w:tc>
             </w:tr>
@@ -635,7 +651,6 @@
                   <w:shd w:val="clear" w:color="auto" w:fill="auto"/>
                   <w:noWrap/>
                   <w:vAlign w:val="bottom"/>
-                  <w:hideMark/>
                 </w:tcPr>
                 <w:p>
                   <w:pPr>
@@ -644,6 +659,7 @@
                       <w:color w:val="000000"/>
                       <w:sz w:val="22"/>
                       <w:szCs w:val="22"/>
+                      <w:lang w:val="en-CA"/>
                     </w:rPr>
                   </w:pPr>
                   <w:r>
@@ -652,18 +668,228 @@
                       <w:color w:val="000000"/>
                       <w:sz w:val="22"/>
                       <w:szCs w:val="22"/>
+                      <w:lang w:val="en-CA"/>
+                    </w:rPr>
+                    <w:t xml:space="preserve">Variables : </w:t>
+                  </w:r>
+                </w:p>
+                <w:p>
+                  <w:pPr>
+                    <w:rPr>
+                      <w:rFonts w:ascii="Calibri" w:hAnsi="Calibri"/>
+                      <w:color w:val="000000"/>
+                      <w:sz w:val="22"/>
+                      <w:szCs w:val="22"/>
+                      <w:lang w:val="en-CA"/>
+                    </w:rPr>
+                  </w:pPr>
+                  <w:r>
+                    <w:rPr>
+                      <w:rFonts w:ascii="Calibri" w:hAnsi="Calibri"/>
+                      <w:color w:val="000000"/>
+                      <w:sz w:val="22"/>
+                      <w:szCs w:val="22"/>
+                      <w:lang w:val="en-CA"/>
+                    </w:rPr>
+                    <w:t>-name (String)</w:t>
+                  </w:r>
+                </w:p>
+                <w:p>
+                  <w:pPr>
+                    <w:rPr>
+                      <w:rFonts w:ascii="Calibri" w:hAnsi="Calibri"/>
+                      <w:color w:val="000000"/>
+                      <w:sz w:val="22"/>
+                      <w:szCs w:val="22"/>
+                      <w:lang w:val="en-CA"/>
+                    </w:rPr>
+                  </w:pPr>
+                  <w:r>
+                    <w:rPr>
+                      <w:rFonts w:ascii="Calibri" w:hAnsi="Calibri"/>
+                      <w:color w:val="000000"/>
+                      <w:sz w:val="22"/>
+                      <w:szCs w:val="22"/>
+                      <w:lang w:val="en-CA"/>
                     </w:rPr>
                     <w:t>-</w:t>
                   </w:r>
-                  <w:r>
-                    <w:rPr>
-                      <w:rFonts w:ascii="Calibri" w:hAnsi="Calibri"/>
-                      <w:color w:val="000000"/>
-                      <w:sz w:val="22"/>
-                      <w:szCs w:val="22"/>
-                    </w:rPr>
-                    <w:t>trouve une étoile proche</w:t>
-                  </w:r>
+                  <w:proofErr w:type="spellStart"/>
+                  <w:r>
+                    <w:rPr>
+                      <w:rFonts w:ascii="Calibri" w:hAnsi="Calibri"/>
+                      <w:color w:val="000000"/>
+                      <w:sz w:val="22"/>
+                      <w:szCs w:val="22"/>
+                      <w:lang w:val="en-CA"/>
+                    </w:rPr>
+                    <w:t>isWalkable</w:t>
+                  </w:r>
+                  <w:proofErr w:type="spellEnd"/>
+                  <w:r>
+                    <w:rPr>
+                      <w:rFonts w:ascii="Calibri" w:hAnsi="Calibri"/>
+                      <w:color w:val="000000"/>
+                      <w:sz w:val="22"/>
+                      <w:szCs w:val="22"/>
+                      <w:lang w:val="en-CA"/>
+                    </w:rPr>
+                    <w:t>(</w:t>
+                  </w:r>
+                  <w:proofErr w:type="spellStart"/>
+                  <w:r>
+                    <w:rPr>
+                      <w:rFonts w:ascii="Calibri" w:hAnsi="Calibri"/>
+                      <w:color w:val="000000"/>
+                      <w:sz w:val="22"/>
+                      <w:szCs w:val="22"/>
+                      <w:lang w:val="en-CA"/>
+                    </w:rPr>
+                    <w:t>bool</w:t>
+                  </w:r>
+                  <w:proofErr w:type="spellEnd"/>
+                  <w:r>
+                    <w:rPr>
+                      <w:rFonts w:ascii="Calibri" w:hAnsi="Calibri"/>
+                      <w:color w:val="000000"/>
+                      <w:sz w:val="22"/>
+                      <w:szCs w:val="22"/>
+                      <w:lang w:val="en-CA"/>
+                    </w:rPr>
+                    <w:t>)</w:t>
+                  </w:r>
+                </w:p>
+                <w:p>
+                  <w:pPr>
+                    <w:rPr>
+                      <w:rFonts w:ascii="Calibri" w:hAnsi="Calibri"/>
+                      <w:color w:val="000000"/>
+                      <w:sz w:val="22"/>
+                      <w:szCs w:val="22"/>
+                      <w:lang w:val="en-CA"/>
+                    </w:rPr>
+                  </w:pPr>
+                  <w:r>
+                    <w:rPr>
+                      <w:rFonts w:ascii="Calibri" w:hAnsi="Calibri"/>
+                      <w:color w:val="000000"/>
+                      <w:sz w:val="22"/>
+                      <w:szCs w:val="22"/>
+                      <w:lang w:val="en-CA"/>
+                    </w:rPr>
+                    <w:t>-</w:t>
+                  </w:r>
+                  <w:proofErr w:type="spellStart"/>
+                  <w:r>
+                    <w:rPr>
+                      <w:rFonts w:ascii="Calibri" w:hAnsi="Calibri"/>
+                      <w:color w:val="000000"/>
+                      <w:sz w:val="22"/>
+                      <w:szCs w:val="22"/>
+                      <w:lang w:val="en-CA"/>
+                    </w:rPr>
+                    <w:t>isFlyable</w:t>
+                  </w:r>
+                  <w:proofErr w:type="spellEnd"/>
+                  <w:r>
+                    <w:rPr>
+                      <w:rFonts w:ascii="Calibri" w:hAnsi="Calibri"/>
+                      <w:color w:val="000000"/>
+                      <w:sz w:val="22"/>
+                      <w:szCs w:val="22"/>
+                      <w:lang w:val="en-CA"/>
+                    </w:rPr>
+                    <w:t xml:space="preserve"> (</w:t>
+                  </w:r>
+                  <w:proofErr w:type="spellStart"/>
+                  <w:r>
+                    <w:rPr>
+                      <w:rFonts w:ascii="Calibri" w:hAnsi="Calibri"/>
+                      <w:color w:val="000000"/>
+                      <w:sz w:val="22"/>
+                      <w:szCs w:val="22"/>
+                      <w:lang w:val="en-CA"/>
+                    </w:rPr>
+                    <w:t>bool</w:t>
+                  </w:r>
+                  <w:proofErr w:type="spellEnd"/>
+                  <w:r>
+                    <w:rPr>
+                      <w:rFonts w:ascii="Calibri" w:hAnsi="Calibri"/>
+                      <w:color w:val="000000"/>
+                      <w:sz w:val="22"/>
+                      <w:szCs w:val="22"/>
+                      <w:lang w:val="en-CA"/>
+                    </w:rPr>
+                    <w:t>)</w:t>
+                  </w:r>
+                </w:p>
+                <w:p>
+                  <w:pPr>
+                    <w:rPr>
+                      <w:rFonts w:ascii="Calibri" w:hAnsi="Calibri"/>
+                      <w:color w:val="000000"/>
+                      <w:sz w:val="22"/>
+                      <w:szCs w:val="22"/>
+                      <w:lang w:val="en-CA"/>
+                    </w:rPr>
+                  </w:pPr>
+                  <w:r>
+                    <w:rPr>
+                      <w:rFonts w:ascii="Calibri" w:hAnsi="Calibri"/>
+                      <w:color w:val="000000"/>
+                      <w:sz w:val="22"/>
+                      <w:szCs w:val="22"/>
+                      <w:lang w:val="en-CA"/>
+                    </w:rPr>
+                    <w:t>-</w:t>
+                  </w:r>
+                  <w:proofErr w:type="spellStart"/>
+                  <w:r>
+                    <w:rPr>
+                      <w:rFonts w:ascii="Calibri" w:hAnsi="Calibri"/>
+                      <w:color w:val="000000"/>
+                      <w:sz w:val="22"/>
+                      <w:szCs w:val="22"/>
+                      <w:lang w:val="en-CA"/>
+                    </w:rPr>
+                    <w:t>img</w:t>
+                  </w:r>
+                  <w:proofErr w:type="spellEnd"/>
+                  <w:r>
+                    <w:rPr>
+                      <w:rFonts w:ascii="Calibri" w:hAnsi="Calibri"/>
+                      <w:color w:val="000000"/>
+                      <w:sz w:val="22"/>
+                      <w:szCs w:val="22"/>
+                      <w:lang w:val="en-CA"/>
+                    </w:rPr>
+                    <w:t>(</w:t>
+                  </w:r>
+                  <w:proofErr w:type="spellStart"/>
+                  <w:r>
+                    <w:rPr>
+                      <w:rFonts w:ascii="Calibri" w:hAnsi="Calibri"/>
+                      <w:color w:val="000000"/>
+                      <w:sz w:val="22"/>
+                      <w:szCs w:val="22"/>
+                      <w:lang w:val="en-CA"/>
+                    </w:rPr>
+                    <w:t>png</w:t>
+                  </w:r>
+                  <w:proofErr w:type="spellEnd"/>
+                  <w:r>
+                    <w:rPr>
+                      <w:rFonts w:ascii="Calibri" w:hAnsi="Calibri"/>
+                      <w:color w:val="000000"/>
+                      <w:sz w:val="22"/>
+                      <w:szCs w:val="22"/>
+                      <w:lang w:val="en-CA"/>
+                    </w:rPr>
+                    <w:t>)</w:t>
+                  </w:r>
+                  <w:bookmarkStart w:id="0" w:name="_GoBack"/>
+                  <w:bookmarkEnd w:id="0"/>
                 </w:p>
               </w:tc>
             </w:tr>
@@ -683,7 +909,6 @@
                   <w:shd w:val="clear" w:color="auto" w:fill="auto"/>
                   <w:noWrap/>
                   <w:vAlign w:val="bottom"/>
-                  <w:hideMark/>
                 </w:tcPr>
                 <w:p>
                   <w:pPr>
@@ -692,26 +917,9 @@
                       <w:color w:val="000000"/>
                       <w:sz w:val="22"/>
                       <w:szCs w:val="22"/>
+                      <w:lang w:val="en-CA"/>
                     </w:rPr>
                   </w:pPr>
-                  <w:r>
-                    <w:rPr>
-                      <w:rFonts w:ascii="Calibri" w:hAnsi="Calibri"/>
-                      <w:color w:val="000000"/>
-                      <w:sz w:val="22"/>
-                      <w:szCs w:val="22"/>
-                    </w:rPr>
-                    <w:t>-</w:t>
-                  </w:r>
-                  <w:r>
-                    <w:rPr>
-                      <w:rFonts w:ascii="Calibri" w:hAnsi="Calibri"/>
-                      <w:color w:val="000000"/>
-                      <w:sz w:val="22"/>
-                      <w:szCs w:val="22"/>
-                    </w:rPr>
-                    <w:t>envoie des flottes</w:t>
-                  </w:r>
                 </w:p>
               </w:tc>
             </w:tr>
@@ -731,49 +939,17 @@
                   <w:shd w:val="clear" w:color="auto" w:fill="auto"/>
                   <w:noWrap/>
                   <w:vAlign w:val="bottom"/>
-                  <w:hideMark/>
                 </w:tcPr>
                 <w:p>
                   <w:pPr>
-                    <w:pStyle w:val="Paragraphedeliste"/>
-                    <w:numPr>
-                      <w:ilvl w:val="0"/>
-                      <w:numId w:val="3"/>
-                    </w:numPr>
-                    <w:rPr>
-                      <w:rFonts w:ascii="Calibri" w:hAnsi="Calibri"/>
-                      <w:color w:val="000000"/>
-                      <w:sz w:val="22"/>
-                      <w:szCs w:val="22"/>
+                    <w:rPr>
+                      <w:rFonts w:ascii="Calibri" w:hAnsi="Calibri"/>
+                      <w:color w:val="000000"/>
+                      <w:sz w:val="22"/>
+                      <w:szCs w:val="22"/>
+                      <w:lang w:val="en-CA"/>
                     </w:rPr>
                   </w:pPr>
-                  <w:r>
-                    <w:rPr>
-                      <w:rFonts w:ascii="Calibri" w:hAnsi="Calibri"/>
-                      <w:color w:val="000000"/>
-                      <w:sz w:val="22"/>
-                      <w:szCs w:val="22"/>
-                    </w:rPr>
-                    <w:t xml:space="preserve">si c'est après une conquête, </w:t>
-                  </w:r>
-                  <w:r>
-                    <w:rPr>
-                      <w:rFonts w:ascii="Calibri" w:hAnsi="Calibri"/>
-                      <w:color w:val="000000"/>
-                      <w:sz w:val="22"/>
-                      <w:szCs w:val="22"/>
-                    </w:rPr>
-                    <w:t>évalue</w:t>
-                  </w:r>
-                  <w:r>
-                    <w:rPr>
-                      <w:rFonts w:ascii="Calibri" w:hAnsi="Calibri"/>
-                      <w:color w:val="000000"/>
-                      <w:sz w:val="22"/>
-                      <w:szCs w:val="22"/>
-                    </w:rPr>
-                    <w:t xml:space="preserve"> le nombre de vaisseau de la flotte</w:t>
-                  </w:r>
                 </w:p>
               </w:tc>
             </w:tr>
@@ -793,7 +969,6 @@
                   <w:shd w:val="clear" w:color="auto" w:fill="auto"/>
                   <w:noWrap/>
                   <w:vAlign w:val="bottom"/>
-                  <w:hideMark/>
                 </w:tcPr>
                 <w:p>
                   <w:pPr>
@@ -802,62 +977,9 @@
                       <w:color w:val="000000"/>
                       <w:sz w:val="22"/>
                       <w:szCs w:val="22"/>
+                      <w:lang w:val="en-CA"/>
                     </w:rPr>
                   </w:pPr>
-                  <w:r>
-                    <w:rPr>
-                      <w:rFonts w:ascii="Calibri" w:hAnsi="Calibri"/>
-                      <w:color w:val="000000"/>
-                      <w:sz w:val="22"/>
-                      <w:szCs w:val="22"/>
-                    </w:rPr>
-                    <w:tab/>
-                  </w:r>
-                  <w:r>
-                    <w:rPr>
-                      <w:rFonts w:ascii="Calibri" w:hAnsi="Calibri"/>
-                      <w:color w:val="000000"/>
-                      <w:sz w:val="22"/>
-                      <w:szCs w:val="22"/>
-                    </w:rPr>
-                    <w:t>si plus de 25 vaisse</w:t>
-                  </w:r>
-                  <w:r>
-                    <w:rPr>
-                      <w:rFonts w:ascii="Calibri" w:hAnsi="Calibri"/>
-                      <w:color w:val="000000"/>
-                      <w:sz w:val="22"/>
-                      <w:szCs w:val="22"/>
-                    </w:rPr>
-                    <w:t>aux, laisser 15 vaisseaux et re</w:t>
-                  </w:r>
-                  <w:r>
-                    <w:rPr>
-                      <w:rFonts w:ascii="Calibri" w:hAnsi="Calibri"/>
-                      <w:color w:val="000000"/>
-                      <w:sz w:val="22"/>
-                      <w:szCs w:val="22"/>
-                    </w:rPr>
-                    <w:t>t</w:t>
-                  </w:r>
-                  <w:r>
-                    <w:rPr>
-                      <w:rFonts w:ascii="Calibri" w:hAnsi="Calibri"/>
-                      <w:color w:val="000000"/>
-                      <w:sz w:val="22"/>
-                      <w:szCs w:val="22"/>
-                    </w:rPr>
-                    <w:t>o</w:t>
-                  </w:r>
-                  <w:r>
-                    <w:rPr>
-                      <w:rFonts w:ascii="Calibri" w:hAnsi="Calibri"/>
-                      <w:color w:val="000000"/>
-                      <w:sz w:val="22"/>
-                      <w:szCs w:val="22"/>
-                    </w:rPr>
-                    <w:t>urne le reste a l'étoile-mère</w:t>
-                  </w:r>
                 </w:p>
               </w:tc>
             </w:tr>
@@ -877,7 +999,6 @@
                   <w:shd w:val="clear" w:color="auto" w:fill="auto"/>
                   <w:noWrap/>
                   <w:vAlign w:val="bottom"/>
-                  <w:hideMark/>
                 </w:tcPr>
                 <w:p>
                   <w:pPr>
@@ -886,81 +1007,50 @@
                       <w:color w:val="000000"/>
                       <w:sz w:val="22"/>
                       <w:szCs w:val="22"/>
+                      <w:lang w:val="en-CA"/>
                     </w:rPr>
                   </w:pPr>
-                  <w:proofErr w:type="gramStart"/>
-                  <w:r>
-                    <w:rPr>
-                      <w:rFonts w:ascii="Calibri" w:hAnsi="Calibri"/>
-                      <w:color w:val="000000"/>
-                      <w:sz w:val="22"/>
-                      <w:szCs w:val="22"/>
-                    </w:rPr>
-                    <w:t xml:space="preserve">( </w:t>
-                  </w:r>
-                  <w:r>
-                    <w:rPr>
-                      <w:rFonts w:ascii="Calibri" w:hAnsi="Calibri"/>
-                      <w:color w:val="000000"/>
-                      <w:sz w:val="22"/>
-                      <w:szCs w:val="22"/>
-                    </w:rPr>
-                    <w:t>Ceci</w:t>
-                  </w:r>
-                  <w:proofErr w:type="gramEnd"/>
-                  <w:r>
-                    <w:rPr>
-                      <w:rFonts w:ascii="Calibri" w:hAnsi="Calibri"/>
-                      <w:color w:val="000000"/>
-                      <w:sz w:val="22"/>
-                      <w:szCs w:val="22"/>
-                    </w:rPr>
-                    <w:t xml:space="preserve"> est fait pour chaque </w:t>
-                  </w:r>
-                  <w:r>
-                    <w:rPr>
-                      <w:rFonts w:ascii="Calibri" w:hAnsi="Calibri"/>
-                      <w:color w:val="000000"/>
-                      <w:sz w:val="22"/>
-                      <w:szCs w:val="22"/>
-                    </w:rPr>
-                    <w:t>planète</w:t>
-                  </w:r>
-                  <w:r>
-                    <w:rPr>
-                      <w:rFonts w:ascii="Calibri" w:hAnsi="Calibri"/>
-                      <w:color w:val="000000"/>
-                      <w:sz w:val="22"/>
-                      <w:szCs w:val="22"/>
-                    </w:rPr>
-                    <w:t>.</w:t>
-                  </w:r>
-                  <w:r>
-                    <w:rPr>
-                      <w:rFonts w:ascii="Calibri" w:hAnsi="Calibri"/>
-                      <w:color w:val="000000"/>
-                      <w:sz w:val="22"/>
-                      <w:szCs w:val="22"/>
-                    </w:rPr>
-                    <w:t>)</w:t>
-                  </w:r>
                 </w:p>
               </w:tc>
             </w:tr>
           </w:tbl>
-          <w:p/>
+          <w:p>
+            <w:pPr>
+              <w:rPr>
+                <w:lang w:val="en-CA"/>
+              </w:rPr>
+            </w:pPr>
+          </w:p>
         </w:tc>
         <w:tc>
           <w:tcPr>
             <w:tcW w:w="4948" w:type="dxa"/>
             <w:vMerge/>
           </w:tcPr>
-          <w:p/>
+          <w:p>
+            <w:pPr>
+              <w:rPr>
+                <w:lang w:val="en-CA"/>
+              </w:rPr>
+            </w:pPr>
+          </w:p>
         </w:tc>
       </w:tr>
     </w:tbl>
-    <w:p/>
-    <w:p/>
+    <w:p>
+      <w:pPr>
+        <w:rPr>
+          <w:lang w:val="en-CA"/>
+        </w:rPr>
+      </w:pPr>
+    </w:p>
+    <w:p>
+      <w:pPr>
+        <w:rPr>
+          <w:lang w:val="en-CA"/>
+        </w:rPr>
+      </w:pPr>
+    </w:p>
     <w:tbl>
       <w:tblPr>
         <w:tblStyle w:val="Grilledutableau"/>
@@ -980,17 +1070,11 @@
             <w:tcW w:w="4948" w:type="dxa"/>
           </w:tcPr>
           <w:p>
-            <w:r>
-              <w:t>Étoile</w:t>
-            </w:r>
-          </w:p>
-          <w:p/>
-          <w:p/>
-          <w:p/>
-          <w:p>
-            <w:r>
-              <w:t>-Antoine</w:t>
-            </w:r>
+            <w:pPr>
+              <w:rPr>
+                <w:lang w:val="en-CA"/>
+              </w:rPr>
+            </w:pPr>
           </w:p>
         </w:tc>
         <w:tc>
@@ -998,36 +1082,12 @@
             <w:tcW w:w="4948" w:type="dxa"/>
             <w:vMerge w:val="restart"/>
           </w:tcPr>
-          <w:p/>
-          <w:p>
-            <w:r>
-              <w:t>-Humains</w:t>
-            </w:r>
-          </w:p>
-          <w:p>
-            <w:r>
-              <w:t>-</w:t>
-            </w:r>
-            <w:proofErr w:type="spellStart"/>
-            <w:r>
-              <w:t>Gubru</w:t>
-            </w:r>
-            <w:proofErr w:type="spellEnd"/>
-          </w:p>
-          <w:p>
-            <w:r>
-              <w:t>-</w:t>
-            </w:r>
-            <w:proofErr w:type="spellStart"/>
-            <w:r>
-              <w:t>Czin</w:t>
-            </w:r>
-            <w:proofErr w:type="spellEnd"/>
-          </w:p>
-          <w:p>
-            <w:r>
-              <w:t>-Flotte</w:t>
-            </w:r>
+          <w:p>
+            <w:pPr>
+              <w:rPr>
+                <w:lang w:val="en-CA"/>
+              </w:rPr>
+            </w:pPr>
           </w:p>
         </w:tc>
       </w:tr>
@@ -1040,73 +1100,42 @@
             <w:tcW w:w="4948" w:type="dxa"/>
           </w:tcPr>
           <w:p>
-            <w:r>
-              <w:t>Variables:</w:t>
-            </w:r>
-          </w:p>
-          <w:p/>
-          <w:p>
-            <w:r>
-              <w:t xml:space="preserve">   </w:t>
-            </w:r>
-            <w:r>
-              <w:t>-x</w:t>
-            </w:r>
-          </w:p>
-          <w:p>
-            <w:r>
-              <w:t xml:space="preserve">   </w:t>
-            </w:r>
-            <w:r>
-              <w:t>-y</w:t>
-            </w:r>
-          </w:p>
-          <w:p>
-            <w:r>
-              <w:t xml:space="preserve">   </w:t>
-            </w:r>
-            <w:r>
-              <w:t>-nb de manufactures</w:t>
-            </w:r>
-          </w:p>
-          <w:p>
-            <w:r>
-              <w:t xml:space="preserve">   </w:t>
-            </w:r>
-            <w:r>
-              <w:t>-nb de vaisseaux</w:t>
-            </w:r>
-          </w:p>
-          <w:p>
-            <w:r>
-              <w:t xml:space="preserve">   </w:t>
-            </w:r>
-            <w:r>
-              <w:t>-niveau d'espionnage</w:t>
-            </w:r>
-            <w:r>
-              <w:t xml:space="preserve"> </w:t>
-            </w:r>
-          </w:p>
-          <w:p/>
-          <w:p>
-            <w:r>
-              <w:t>-incrémente ses vaisseaux</w:t>
-            </w:r>
-          </w:p>
-          <w:p/>
-          <w:p/>
+            <w:pPr>
+              <w:rPr>
+                <w:lang w:val="en-CA"/>
+              </w:rPr>
+            </w:pPr>
+          </w:p>
+          <w:p>
+            <w:pPr>
+              <w:rPr>
+                <w:lang w:val="en-CA"/>
+              </w:rPr>
+            </w:pPr>
+          </w:p>
         </w:tc>
         <w:tc>
           <w:tcPr>
             <w:tcW w:w="4948" w:type="dxa"/>
             <w:vMerge/>
           </w:tcPr>
-          <w:p/>
+          <w:p>
+            <w:pPr>
+              <w:rPr>
+                <w:lang w:val="en-CA"/>
+              </w:rPr>
+            </w:pPr>
+          </w:p>
         </w:tc>
       </w:tr>
     </w:tbl>
-    <w:p/>
+    <w:p>
+      <w:pPr>
+        <w:rPr>
+          <w:lang w:val="en-CA"/>
+        </w:rPr>
+      </w:pPr>
+    </w:p>
     <w:tbl>
       <w:tblPr>
         <w:tblStyle w:val="Grilledutableau"/>
@@ -2025,7 +2054,6 @@
                                         <w:sz w:val="22"/>
                                         <w:szCs w:val="22"/>
                                       </w:rPr>
-                                      <w:lastRenderedPageBreak/>
                                       <w:t>-</w:t>
                                     </w:r>
                                     <w:r>
@@ -2267,6 +2295,7 @@
           </w:tcPr>
           <w:p>
             <w:r>
+              <w:lastRenderedPageBreak/>
               <w:t>Vue</w:t>
             </w:r>
           </w:p>
@@ -2682,7 +2711,6 @@
         </w:numPr>
       </w:pPr>
       <w:r>
-        <w:lastRenderedPageBreak/>
         <w:t>Intelligence Artificielle</w:t>
       </w:r>
     </w:p>

</xml_diff>

<commit_message>
classe joueur squelette avancee
</commit_message>
<xml_diff>
--- a/doc/5-CRC-Space_Conquest.docx
+++ b/doc/5-CRC-Space_Conquest.docx
@@ -11,7 +11,7 @@
     </w:p>
     <w:tbl>
       <w:tblPr>
-        <w:tblStyle w:val="TableGrid"/>
+        <w:tblStyle w:val="Grilledutableau"/>
         <w:tblW w:w="0" w:type="auto"/>
         <w:tblLook w:val="04A0" w:firstRow="1" w:lastRow="0" w:firstColumn="1" w:lastColumn="0" w:noHBand="0" w:noVBand="1"/>
       </w:tblPr>
@@ -179,8 +179,6 @@
             <w:r>
               <w:t>metal,bouffe,energie</w:t>
             </w:r>
-            <w:bookmarkStart w:id="0" w:name="_GoBack"/>
-            <w:bookmarkEnd w:id="0"/>
             <w:proofErr w:type="spellEnd"/>
             <w:r>
               <w:t>)</w:t>
@@ -297,7 +295,7 @@
     <w:p/>
     <w:tbl>
       <w:tblPr>
-        <w:tblStyle w:val="TableGrid"/>
+        <w:tblStyle w:val="Grilledutableau"/>
         <w:tblW w:w="0" w:type="auto"/>
         <w:tblLook w:val="04A0" w:firstRow="1" w:lastRow="0" w:firstColumn="1" w:lastColumn="0" w:noHBand="0" w:noVBand="1"/>
       </w:tblPr>
@@ -475,6 +473,19 @@
             </w:r>
             <w:proofErr w:type="gramEnd"/>
           </w:p>
+          <w:p>
+            <w:proofErr w:type="spellStart"/>
+            <w:proofErr w:type="gramStart"/>
+            <w:r>
+              <w:t>compterRessource</w:t>
+            </w:r>
+            <w:proofErr w:type="spellEnd"/>
+            <w:r>
+              <w:t>()</w:t>
+            </w:r>
+            <w:proofErr w:type="gramEnd"/>
+          </w:p>
+          <w:p/>
           <w:p/>
           <w:p/>
           <w:p/>
@@ -491,7 +502,7 @@
     <w:p/>
     <w:tbl>
       <w:tblPr>
-        <w:tblStyle w:val="TableGrid"/>
+        <w:tblStyle w:val="Grilledutableau"/>
         <w:tblW w:w="0" w:type="auto"/>
         <w:tblLook w:val="04A0" w:firstRow="1" w:lastRow="0" w:firstColumn="1" w:lastColumn="0" w:noHBand="0" w:noVBand="1"/>
       </w:tblPr>
@@ -852,7 +863,7 @@
     <w:p/>
     <w:tbl>
       <w:tblPr>
-        <w:tblStyle w:val="TableGrid"/>
+        <w:tblStyle w:val="Grilledutableau"/>
         <w:tblW w:w="0" w:type="auto"/>
         <w:tblLook w:val="04A0" w:firstRow="1" w:lastRow="0" w:firstColumn="1" w:lastColumn="0" w:noHBand="0" w:noVBand="1"/>
       </w:tblPr>
@@ -884,7 +895,7 @@
               <w:rPr>
                 <w:rFonts w:ascii="Times New Roman" w:hAnsi="Times New Roman"/>
               </w:rPr>
-              <w:t>Antoine</w:t>
+              <w:t>Laurence</w:t>
             </w:r>
           </w:p>
         </w:tc>
@@ -897,6 +908,8 @@
             <w:r>
               <w:t>Modèle</w:t>
             </w:r>
+            <w:bookmarkStart w:id="0" w:name="_GoBack"/>
+            <w:bookmarkEnd w:id="0"/>
           </w:p>
         </w:tc>
       </w:tr>
@@ -1037,12 +1050,12 @@
           <w:p/>
           <w:p>
             <w:r>
+              <w:lastRenderedPageBreak/>
               <w:t>Fonctions :</w:t>
             </w:r>
           </w:p>
           <w:p>
             <w:r>
-              <w:lastRenderedPageBreak/>
               <w:t xml:space="preserve">-prendre des </w:t>
             </w:r>
             <w:proofErr w:type="gramStart"/>
@@ -1151,7 +1164,7 @@
     <w:p/>
     <w:tbl>
       <w:tblPr>
-        <w:tblStyle w:val="TableGrid"/>
+        <w:tblStyle w:val="Grilledutableau"/>
         <w:tblW w:w="0" w:type="auto"/>
         <w:tblLook w:val="04A0" w:firstRow="1" w:lastRow="0" w:firstColumn="1" w:lastColumn="0" w:noHBand="0" w:noVBand="1"/>
       </w:tblPr>
@@ -1174,7 +1187,7 @@
           </w:p>
           <w:p>
             <w:r>
-              <w:t>Antoine</w:t>
+              <w:t>Francis</w:t>
             </w:r>
           </w:p>
           <w:p>
@@ -1407,7 +1420,7 @@
     <w:p/>
     <w:tbl>
       <w:tblPr>
-        <w:tblStyle w:val="TableGrid"/>
+        <w:tblStyle w:val="Grilledutableau"/>
         <w:tblW w:w="0" w:type="auto"/>
         <w:tblLook w:val="04A0" w:firstRow="1" w:lastRow="0" w:firstColumn="1" w:lastColumn="0" w:noHBand="0" w:noVBand="1"/>
       </w:tblPr>
@@ -1810,7 +1823,7 @@
     <w:p/>
     <w:tbl>
       <w:tblPr>
-        <w:tblStyle w:val="TableGrid"/>
+        <w:tblStyle w:val="Grilledutableau"/>
         <w:tblW w:w="0" w:type="auto"/>
         <w:tblLook w:val="04A0" w:firstRow="1" w:lastRow="0" w:firstColumn="1" w:lastColumn="0" w:noHBand="0" w:noVBand="1"/>
       </w:tblPr>
@@ -2175,7 +2188,7 @@
     <w:p/>
     <w:tbl>
       <w:tblPr>
-        <w:tblStyle w:val="TableGrid"/>
+        <w:tblStyle w:val="Grilledutableau"/>
         <w:tblW w:w="0" w:type="auto"/>
         <w:tblLook w:val="04A0" w:firstRow="1" w:lastRow="0" w:firstColumn="1" w:lastColumn="0" w:noHBand="0" w:noVBand="1"/>
       </w:tblPr>
@@ -2517,7 +2530,7 @@
     <w:p/>
     <w:tbl>
       <w:tblPr>
-        <w:tblStyle w:val="TableGrid"/>
+        <w:tblStyle w:val="Grilledutableau"/>
         <w:tblW w:w="0" w:type="auto"/>
         <w:tblLook w:val="04A0" w:firstRow="1" w:lastRow="0" w:firstColumn="1" w:lastColumn="0" w:noHBand="0" w:noVBand="1"/>
       </w:tblPr>
@@ -3027,7 +3040,7 @@
     <w:p/>
     <w:tbl>
       <w:tblPr>
-        <w:tblStyle w:val="TableGrid"/>
+        <w:tblStyle w:val="Grilledutableau"/>
         <w:tblW w:w="0" w:type="auto"/>
         <w:tblLook w:val="04A0" w:firstRow="1" w:lastRow="0" w:firstColumn="1" w:lastColumn="0" w:noHBand="0" w:noVBand="1"/>
       </w:tblPr>
@@ -3558,7 +3571,7 @@
     <w:p/>
     <w:tbl>
       <w:tblPr>
-        <w:tblStyle w:val="TableGrid"/>
+        <w:tblStyle w:val="Grilledutableau"/>
         <w:tblW w:w="0" w:type="auto"/>
         <w:tblLook w:val="04A0" w:firstRow="1" w:lastRow="0" w:firstColumn="1" w:lastColumn="0" w:noHBand="0" w:noVBand="1"/>
       </w:tblPr>
@@ -3829,7 +3842,7 @@
     </w:p>
     <w:tbl>
       <w:tblPr>
-        <w:tblStyle w:val="TableGrid"/>
+        <w:tblStyle w:val="Grilledutableau"/>
         <w:tblW w:w="0" w:type="auto"/>
         <w:tblLook w:val="04A0" w:firstRow="1" w:lastRow="0" w:firstColumn="1" w:lastColumn="0" w:noHBand="0" w:noVBand="1"/>
       </w:tblPr>
@@ -4129,7 +4142,7 @@
     <w:p/>
     <w:tbl>
       <w:tblPr>
-        <w:tblStyle w:val="TableGrid"/>
+        <w:tblStyle w:val="Grilledutableau"/>
         <w:tblW w:w="0" w:type="auto"/>
         <w:tblLook w:val="04A0" w:firstRow="1" w:lastRow="0" w:firstColumn="1" w:lastColumn="0" w:noHBand="0" w:noVBand="1"/>
       </w:tblPr>
@@ -4164,7 +4177,7 @@
               <w:rPr>
                 <w:rFonts w:ascii="Times New Roman" w:hAnsi="Times New Roman"/>
               </w:rPr>
-              <w:t>Laurence</w:t>
+              <w:t>Xavier</w:t>
             </w:r>
           </w:p>
         </w:tc>
@@ -4521,7 +4534,7 @@
     <w:p/>
     <w:tbl>
       <w:tblPr>
-        <w:tblStyle w:val="TableGrid"/>
+        <w:tblStyle w:val="Grilledutableau"/>
         <w:tblW w:w="0" w:type="auto"/>
         <w:tblLook w:val="04A0" w:firstRow="1" w:lastRow="0" w:firstColumn="1" w:lastColumn="0" w:noHBand="0" w:noVBand="1"/>
       </w:tblPr>
@@ -4877,7 +4890,7 @@
     <w:p/>
     <w:tbl>
       <w:tblPr>
-        <w:tblStyle w:val="TableGrid"/>
+        <w:tblStyle w:val="Grilledutableau"/>
         <w:tblW w:w="0" w:type="auto"/>
         <w:tblLook w:val="04A0" w:firstRow="1" w:lastRow="0" w:firstColumn="1" w:lastColumn="0" w:noHBand="0" w:noVBand="1"/>
       </w:tblPr>
@@ -5156,7 +5169,7 @@
     </w:p>
     <w:p>
       <w:pPr>
-        <w:pStyle w:val="ListParagraph"/>
+        <w:pStyle w:val="Paragraphedeliste"/>
         <w:numPr>
           <w:ilvl w:val="0"/>
           <w:numId w:val="3"/>
@@ -5168,7 +5181,7 @@
     </w:p>
     <w:p>
       <w:pPr>
-        <w:pStyle w:val="ListParagraph"/>
+        <w:pStyle w:val="Paragraphedeliste"/>
         <w:numPr>
           <w:ilvl w:val="0"/>
           <w:numId w:val="3"/>
@@ -5180,7 +5193,7 @@
     </w:p>
     <w:p>
       <w:pPr>
-        <w:pStyle w:val="ListParagraph"/>
+        <w:pStyle w:val="Paragraphedeliste"/>
         <w:numPr>
           <w:ilvl w:val="0"/>
           <w:numId w:val="3"/>
@@ -5192,7 +5205,7 @@
     </w:p>
     <w:p>
       <w:pPr>
-        <w:pStyle w:val="ListParagraph"/>
+        <w:pStyle w:val="Paragraphedeliste"/>
         <w:numPr>
           <w:ilvl w:val="0"/>
           <w:numId w:val="3"/>
@@ -5204,7 +5217,7 @@
     </w:p>
     <w:p>
       <w:pPr>
-        <w:pStyle w:val="ListParagraph"/>
+        <w:pStyle w:val="Paragraphedeliste"/>
       </w:pPr>
     </w:p>
     <w:sectPr>
@@ -6088,13 +6101,13 @@
       <w:lang w:eastAsia="fr-CA"/>
     </w:rPr>
   </w:style>
-  <w:style w:type="character" w:default="1" w:styleId="DefaultParagraphFont">
+  <w:style w:type="character" w:default="1" w:styleId="Policepardfaut">
     <w:name w:val="Default Paragraph Font"/>
     <w:uiPriority w:val="1"/>
     <w:semiHidden/>
     <w:unhideWhenUsed/>
   </w:style>
-  <w:style w:type="table" w:default="1" w:styleId="TableNormal">
+  <w:style w:type="table" w:default="1" w:styleId="TableauNormal">
     <w:name w:val="Normal Table"/>
     <w:uiPriority w:val="99"/>
     <w:semiHidden/>
@@ -6109,21 +6122,22 @@
       </w:tblCellMar>
     </w:tblPr>
   </w:style>
-  <w:style w:type="numbering" w:default="1" w:styleId="NoList">
+  <w:style w:type="numbering" w:default="1" w:styleId="Aucuneliste">
     <w:name w:val="No List"/>
     <w:uiPriority w:val="99"/>
     <w:semiHidden/>
     <w:unhideWhenUsed/>
   </w:style>
-  <w:style w:type="table" w:styleId="TableGrid">
+  <w:style w:type="table" w:styleId="Grilledutableau">
     <w:name w:val="Table Grid"/>
-    <w:basedOn w:val="TableNormal"/>
+    <w:basedOn w:val="TableauNormal"/>
     <w:uiPriority w:val="59"/>
     <w:rsid w:val="00DA28C4"/>
     <w:pPr>
       <w:spacing w:after="0" w:line="240" w:lineRule="auto"/>
     </w:pPr>
     <w:tblPr>
+      <w:tblInd w:w="0" w:type="dxa"/>
       <w:tblBorders>
         <w:top w:val="single" w:sz="4" w:space="0" w:color="auto"/>
         <w:left w:val="single" w:sz="4" w:space="0" w:color="auto"/>
@@ -6132,9 +6146,15 @@
         <w:insideH w:val="single" w:sz="4" w:space="0" w:color="auto"/>
         <w:insideV w:val="single" w:sz="4" w:space="0" w:color="auto"/>
       </w:tblBorders>
+      <w:tblCellMar>
+        <w:top w:w="0" w:type="dxa"/>
+        <w:left w:w="108" w:type="dxa"/>
+        <w:bottom w:w="0" w:type="dxa"/>
+        <w:right w:w="108" w:type="dxa"/>
+      </w:tblCellMar>
     </w:tblPr>
   </w:style>
-  <w:style w:type="paragraph" w:styleId="ListParagraph">
+  <w:style w:type="paragraph" w:styleId="Paragraphedeliste">
     <w:name w:val="List Paragraph"/>
     <w:basedOn w:val="Normal"/>
     <w:uiPriority w:val="34"/>
@@ -6147,22 +6167,22 @@
   </w:style>
   <w:style w:type="character" w:customStyle="1" w:styleId="nf">
     <w:name w:val="nf"/>
-    <w:basedOn w:val="DefaultParagraphFont"/>
+    <w:basedOn w:val="Policepardfaut"/>
     <w:rsid w:val="003D3C60"/>
   </w:style>
   <w:style w:type="character" w:customStyle="1" w:styleId="p">
     <w:name w:val="p"/>
-    <w:basedOn w:val="DefaultParagraphFont"/>
+    <w:basedOn w:val="Policepardfaut"/>
     <w:rsid w:val="003D3C60"/>
   </w:style>
   <w:style w:type="character" w:customStyle="1" w:styleId="bp">
     <w:name w:val="bp"/>
-    <w:basedOn w:val="DefaultParagraphFont"/>
+    <w:basedOn w:val="Policepardfaut"/>
     <w:rsid w:val="003D3C60"/>
   </w:style>
   <w:style w:type="character" w:customStyle="1" w:styleId="n">
     <w:name w:val="n"/>
-    <w:basedOn w:val="DefaultParagraphFont"/>
+    <w:basedOn w:val="Policepardfaut"/>
     <w:rsid w:val="003D3C60"/>
   </w:style>
 </w:styles>

</xml_diff>